<commit_message>
report part 1 done ( explained my csp code)
</commit_message>
<xml_diff>
--- a/CA2.docx
+++ b/CA2.docx
@@ -576,7 +576,13 @@
     <w:sdt>
       <w:sdtPr>
         <w:rPr>
-          <w:lang w:val="en-GB"/>
+          <w:rFonts w:asciiTheme="minorHAnsi" w:eastAsiaTheme="minorHAnsi" w:hAnsiTheme="minorHAnsi" w:cstheme="minorBidi"/>
+          <w:color w:val="auto"/>
+          <w:kern w:val="2"/>
+          <w:sz w:val="22"/>
+          <w:szCs w:val="22"/>
+          <w:lang w:val="en-GB" w:eastAsia="en-US"/>
+          <w14:ligatures w14:val="standardContextual"/>
         </w:rPr>
         <w:id w:val="681941987"/>
         <w:docPartObj>
@@ -586,15 +592,8 @@
       </w:sdtPr>
       <w:sdtEndPr>
         <w:rPr>
-          <w:rFonts w:asciiTheme="minorHAnsi" w:eastAsiaTheme="minorHAnsi" w:hAnsiTheme="minorHAnsi" w:cstheme="minorBidi"/>
           <w:b/>
           <w:bCs/>
-          <w:color w:val="auto"/>
-          <w:kern w:val="2"/>
-          <w:sz w:val="22"/>
-          <w:szCs w:val="22"/>
-          <w:lang w:eastAsia="en-US"/>
-          <w14:ligatures w14:val="standardContextual"/>
         </w:rPr>
       </w:sdtEndPr>
       <w:sdtContent>
@@ -942,10 +941,245 @@
       </w:r>
     </w:p>
     <w:p>
-      <w:pPr>
-        <w:pStyle w:val="Heading1"/>
-      </w:pPr>
-      <w:r>
+      <w:r>
+        <w:t>In order to solve this problem, I made sure to choose the roles as my variables, then the combination of teams as my domains. This approach was helpful to avoid redundant solutions and get only unique ones and combinations of employees. Because the computer will count “Peter, Juan” and “Juan, Peter” as 2 separate solutions while it’s not as we only need 2 people for AI in scenario 1 for example. That is why we only get [“Peter”, “Juan”] as the only solution that can have these 2 persons.</w:t>
+      </w:r>
+    </w:p>
+    <w:p>
+      <w:r>
+        <w:t xml:space="preserve">Then I’ve created a function called </w:t>
+      </w:r>
+      <w:r>
+        <w:t>“</w:t>
+      </w:r>
+      <w:r>
+        <w:t>max_two_roles</w:t>
+      </w:r>
+      <w:r>
+        <w:t>”</w:t>
+      </w:r>
+      <w:r>
+        <w:t xml:space="preserve"> that will ensure I only assign 2 roles as a maximum per person because it’s a hard constraint</w:t>
+      </w:r>
+      <w:r>
+        <w:t>. I did it through a dictionary called “employee_counts” that will keep iterating for roles, adding employee counts and return true if maximum value of the dictionary is less than or equal to 2.</w:t>
+      </w:r>
+    </w:p>
+    <w:p>
+      <w:r>
+        <w:t>Then I have implemented a “max_hired” function to ensure we only hire 4 people (excluding Ciara) which is our second hard constraint.</w:t>
+      </w:r>
+      <w:r>
+        <w:t xml:space="preserve"> The logic behind this is I treated hiring Ciara to be a soft constraint, because “she knows python </w:t>
+      </w:r>
+      <w:r>
+        <w:t>“which</w:t>
+      </w:r>
+      <w:r>
+        <w:t xml:space="preserve"> doesn’t mean she has to be hired and it’s worth exploring solutions where she is not hired because she is the </w:t>
+      </w:r>
+      <w:r>
+        <w:t>recruiter,</w:t>
+      </w:r>
+      <w:r>
+        <w:t xml:space="preserve"> and she may change her mind. I only focused on the fact that she has the funds to hire 4 people, and it was doable without hiring her in 2 solutions.</w:t>
+      </w:r>
+    </w:p>
+    <w:p>
+      <w:r>
+        <w:t>Then, to have a better layout, I created two lists, one where Ciara is hired and the other where she is not and added my solutions to the relevant lists, after that I printed my solutions in both cases, and I showed which person is hired for each position.</w:t>
+      </w:r>
+    </w:p>
+    <w:p>
+      <w:r>
+        <w:t>I have to mention that I have considered solutions where the same people are hired but in different roles to be different because I got different combinations in the roles which I considered to be different because it satisfies all the constraints that we have</w:t>
+      </w:r>
+      <w:r>
+        <w:t xml:space="preserve"> and it’s unique at the same time which means no other solution will have the same repartition but we may have the same people to hire</w:t>
+      </w:r>
+      <w:r>
+        <w:t xml:space="preserve"> as shown in the following picture.</w:t>
+      </w:r>
+    </w:p>
+    <w:p>
+      <w:r>
+        <w:drawing>
+          <wp:anchor distT="0" distB="0" distL="114300" distR="114300" simplePos="0" relativeHeight="251659264" behindDoc="0" locked="0" layoutInCell="1" allowOverlap="1" wp14:anchorId="5A8BFABB" wp14:editId="57852CCA">
+            <wp:simplePos x="0" y="0"/>
+            <wp:positionH relativeFrom="margin">
+              <wp:align>left</wp:align>
+            </wp:positionH>
+            <wp:positionV relativeFrom="paragraph">
+              <wp:posOffset>17145</wp:posOffset>
+            </wp:positionV>
+            <wp:extent cx="4763165" cy="2762636"/>
+            <wp:effectExtent l="19050" t="19050" r="18415" b="19050"/>
+            <wp:wrapNone/>
+            <wp:docPr id="1726684007" name="Picture 1" descr="A screenshot of a computer&#10;&#10;Description automatically generated"/>
+            <wp:cNvGraphicFramePr>
+              <a:graphicFrameLocks xmlns:a="http://schemas.openxmlformats.org/drawingml/2006/main" noChangeAspect="1"/>
+            </wp:cNvGraphicFramePr>
+            <a:graphic xmlns:a="http://schemas.openxmlformats.org/drawingml/2006/main">
+              <a:graphicData uri="http://schemas.openxmlformats.org/drawingml/2006/picture">
+                <pic:pic xmlns:pic="http://schemas.openxmlformats.org/drawingml/2006/picture">
+                  <pic:nvPicPr>
+                    <pic:cNvPr id="1726684007" name="Picture 1" descr="A screenshot of a computer&#10;&#10;Description automatically generated"/>
+                    <pic:cNvPicPr/>
+                  </pic:nvPicPr>
+                  <pic:blipFill>
+                    <a:blip r:embed="rId6">
+                      <a:extLst>
+                        <a:ext uri="{28A0092B-C50C-407E-A947-70E740481C1C}">
+                          <a14:useLocalDpi xmlns:a14="http://schemas.microsoft.com/office/drawing/2010/main" val="0"/>
+                        </a:ext>
+                      </a:extLst>
+                    </a:blip>
+                    <a:stretch>
+                      <a:fillRect/>
+                    </a:stretch>
+                  </pic:blipFill>
+                  <pic:spPr>
+                    <a:xfrm>
+                      <a:off x="0" y="0"/>
+                      <a:ext cx="4763165" cy="2762636"/>
+                    </a:xfrm>
+                    <a:prstGeom prst="rect">
+                      <a:avLst/>
+                    </a:prstGeom>
+                    <a:ln>
+                      <a:solidFill>
+                        <a:schemeClr val="accent1"/>
+                      </a:solidFill>
+                    </a:ln>
+                  </pic:spPr>
+                </pic:pic>
+              </a:graphicData>
+            </a:graphic>
+          </wp:anchor>
+        </w:drawing>
+      </w:r>
+    </w:p>
+    <w:p/>
+    <w:p/>
+    <w:p/>
+    <w:p/>
+    <w:p/>
+    <w:p/>
+    <w:p/>
+    <w:p/>
+    <w:p/>
+    <w:p/>
+    <w:p>
+      <w:r>
+        <w:t xml:space="preserve">For scenario 2, it was pretty similar to scenario 1, because we needed one more AI Engineer and a security employee which is not critical (soft constraint) so I have added more combinations in </w:t>
+      </w:r>
+      <w:r>
+        <w:lastRenderedPageBreak/>
+        <w:t xml:space="preserve">my AI variable, and added a security variable with the possible employees </w:t>
+      </w:r>
+      <w:r>
+        <w:t>(Mary</w:t>
+      </w:r>
+      <w:r>
+        <w:t xml:space="preserve"> and </w:t>
+      </w:r>
+      <w:r>
+        <w:t>Maria)</w:t>
+      </w:r>
+      <w:r>
+        <w:t xml:space="preserve"> and an empty list [] which represents the option of not hiring security. </w:t>
+      </w:r>
+      <w:r>
+        <w:t xml:space="preserve">I’ve also thought that Ciara knowing python to be in scenario 2 and I hired Juan at first ( which made me got 1014 solutions ) but then I changed it and realised that the 2 scenarios are independent, and Juan becoming a partner means he is no longer a candidate to consider so I’ve removed Juan from the possible employees and also removed Ciara from the Python variable. This resulted in 5 solutions, 4 of them not having a security and one where a security employee was hired as shown in the following picture. </w:t>
+      </w:r>
+    </w:p>
+    <w:p>
+      <w:r>
+        <w:drawing>
+          <wp:anchor distT="0" distB="0" distL="114300" distR="114300" simplePos="0" relativeHeight="251660288" behindDoc="0" locked="0" layoutInCell="1" allowOverlap="1" wp14:anchorId="6B3FF9F8" wp14:editId="34B8A5EF">
+            <wp:simplePos x="0" y="0"/>
+            <wp:positionH relativeFrom="margin">
+              <wp:align>left</wp:align>
+            </wp:positionH>
+            <wp:positionV relativeFrom="paragraph">
+              <wp:posOffset>16510</wp:posOffset>
+            </wp:positionV>
+            <wp:extent cx="5731510" cy="3602990"/>
+            <wp:effectExtent l="19050" t="19050" r="21590" b="16510"/>
+            <wp:wrapNone/>
+            <wp:docPr id="57561293" name="Picture 1" descr="A screenshot of a computer&#10;&#10;Description automatically generated"/>
+            <wp:cNvGraphicFramePr>
+              <a:graphicFrameLocks xmlns:a="http://schemas.openxmlformats.org/drawingml/2006/main" noChangeAspect="1"/>
+            </wp:cNvGraphicFramePr>
+            <a:graphic xmlns:a="http://schemas.openxmlformats.org/drawingml/2006/main">
+              <a:graphicData uri="http://schemas.openxmlformats.org/drawingml/2006/picture">
+                <pic:pic xmlns:pic="http://schemas.openxmlformats.org/drawingml/2006/picture">
+                  <pic:nvPicPr>
+                    <pic:cNvPr id="57561293" name="Picture 1" descr="A screenshot of a computer&#10;&#10;Description automatically generated"/>
+                    <pic:cNvPicPr/>
+                  </pic:nvPicPr>
+                  <pic:blipFill>
+                    <a:blip r:embed="rId7">
+                      <a:extLst>
+                        <a:ext uri="{28A0092B-C50C-407E-A947-70E740481C1C}">
+                          <a14:useLocalDpi xmlns:a14="http://schemas.microsoft.com/office/drawing/2010/main" val="0"/>
+                        </a:ext>
+                      </a:extLst>
+                    </a:blip>
+                    <a:stretch>
+                      <a:fillRect/>
+                    </a:stretch>
+                  </pic:blipFill>
+                  <pic:spPr>
+                    <a:xfrm>
+                      <a:off x="0" y="0"/>
+                      <a:ext cx="5731510" cy="3602990"/>
+                    </a:xfrm>
+                    <a:prstGeom prst="rect">
+                      <a:avLst/>
+                    </a:prstGeom>
+                    <a:ln>
+                      <a:solidFill>
+                        <a:schemeClr val="accent1"/>
+                      </a:solidFill>
+                    </a:ln>
+                  </pic:spPr>
+                </pic:pic>
+              </a:graphicData>
+            </a:graphic>
+          </wp:anchor>
+        </w:drawing>
+      </w:r>
+    </w:p>
+    <w:p/>
+    <w:p/>
+    <w:p/>
+    <w:p/>
+    <w:p/>
+    <w:p/>
+    <w:p/>
+    <w:p/>
+    <w:p/>
+    <w:p/>
+    <w:p/>
+    <w:p/>
+    <w:p/>
+    <w:p>
+      <w:r>
+        <w:br w:type="page"/>
+      </w:r>
+    </w:p>
+    <w:p>
+      <w:pPr>
+        <w:rPr>
+          <w:rFonts w:asciiTheme="majorHAnsi" w:eastAsiaTheme="majorEastAsia" w:hAnsiTheme="majorHAnsi" w:cstheme="majorBidi"/>
+          <w:color w:val="0F4761" w:themeColor="accent1" w:themeShade="BF"/>
+          <w:sz w:val="40"/>
+          <w:szCs w:val="40"/>
+        </w:rPr>
+      </w:pPr>
+      <w:r>
+        <w:lastRenderedPageBreak/>
         <w:br w:type="page"/>
       </w:r>
     </w:p>
@@ -1054,13 +1288,8 @@
         <w:t>The</w:t>
       </w:r>
       <w:r>
-        <w:t xml:space="preserve"> domains are basically the range of values that the variables can </w:t>
-      </w:r>
-      <w:proofErr w:type="gramStart"/>
-      <w:r>
-        <w:t>get</w:t>
-      </w:r>
-      <w:proofErr w:type="gramEnd"/>
+        <w:t xml:space="preserve"> domains are basically the range of values that the variables can get</w:t>
+      </w:r>
       <w:r>
         <w:t xml:space="preserve"> and they cannot be empty because each variable needs one value at least</w:t>
       </w:r>
@@ -1181,15 +1410,7 @@
         <w:pStyle w:val="ListParagraph"/>
       </w:pPr>
       <w:r>
-        <w:t xml:space="preserve">Say for the Python team we chose Ciara, Peter, Jane, we move to the AI </w:t>
-      </w:r>
-      <w:proofErr w:type="gramStart"/>
-      <w:r>
-        <w:t>team</w:t>
-      </w:r>
-      <w:proofErr w:type="gramEnd"/>
-      <w:r>
-        <w:t xml:space="preserve"> and we choose Juan, Jim. remember that we already chose 4 people, so if we add Mary as a web developer, one of the constraints is violated so here the program backtracks and chooses Anita, but we have the same issue, so we </w:t>
+        <w:t xml:space="preserve">Say for the Python team we chose Ciara, Peter, Jane, we move to the AI team and we choose Juan, Jim. remember that we already chose 4 people, so if we add Mary as a web developer, one of the constraints is violated so here the program backtracks and chooses Anita, but we have the same issue, so we </w:t>
       </w:r>
       <w:r>
         <w:t>must</w:t>
@@ -1297,13 +1518,7 @@
         <w:t xml:space="preserve">Constraint propagation is a major concept in CSP, as it works by narrowing down the domains of variables based on constraints. This approach will help in reducing the search space as it ensures consistency across the different components, nodes consistency for example. </w:t>
       </w:r>
       <w:r>
-        <w:t xml:space="preserve">So, it will eliminate the values that violate the constraints before doing the search. In our example it will initialise the domains for each role and constraints are applied simultaneously and iteratively to eliminate possible confusions, for example hiring someone for 3 roles which cannot be, and it keeps going until the solutions are found </w:t>
-      </w:r>
-      <w:r>
-        <w:t>(GeeksforGeeks, 2024)</w:t>
-      </w:r>
-      <w:r>
-        <w:t>.</w:t>
+        <w:t>So, it will eliminate the values that violate the constraints before doing the search. In our example it will initialise the domains for each role and constraints are applied simultaneously and iteratively to eliminate possible confusions, for example hiring someone for 3 roles which cannot be, and it keeps going until the solutions are found (GeeksforGeeks, 2024).</w:t>
       </w:r>
     </w:p>
     <w:p>
@@ -1353,6 +1568,9 @@
     </w:p>
     <w:p>
       <w:r>
+        <w:rPr>
+          <w:noProof/>
+        </w:rPr>
         <w:drawing>
           <wp:anchor distT="0" distB="0" distL="114300" distR="114300" simplePos="0" relativeHeight="251658240" behindDoc="0" locked="0" layoutInCell="1" allowOverlap="1" wp14:anchorId="08B347E1" wp14:editId="538F1B12">
             <wp:simplePos x="0" y="0"/>
@@ -1379,7 +1597,7 @@
                     </pic:cNvPicPr>
                   </pic:nvPicPr>
                   <pic:blipFill>
-                    <a:blip r:embed="rId6">
+                    <a:blip r:embed="rId8">
                       <a:extLst>
                         <a:ext uri="{28A0092B-C50C-407E-A947-70E740481C1C}">
                           <a14:useLocalDpi xmlns:a14="http://schemas.microsoft.com/office/drawing/2010/main" val="0"/>
@@ -1511,7 +1729,7 @@
       <w:r>
         <w:t xml:space="preserve">. [online] Available at: </w:t>
       </w:r>
-      <w:hyperlink r:id="rId7" w:history="1">
+      <w:hyperlink r:id="rId9" w:history="1">
         <w:r>
           <w:rPr>
             <w:rStyle w:val="Hyperlink"/>
@@ -1537,7 +1755,7 @@
       <w:r>
         <w:t xml:space="preserve">. [online] Available at: </w:t>
       </w:r>
-      <w:hyperlink r:id="rId8" w:history="1">
+      <w:hyperlink r:id="rId10" w:history="1">
         <w:r>
           <w:rPr>
             <w:rStyle w:val="Hyperlink"/>
@@ -2434,6 +2652,7 @@
   <w:style w:type="character" w:default="1" w:styleId="DefaultParagraphFont">
     <w:name w:val="Default Paragraph Font"/>
     <w:uiPriority w:val="1"/>
+    <w:semiHidden/>
     <w:unhideWhenUsed/>
   </w:style>
   <w:style w:type="table" w:default="1" w:styleId="TableNormal">

</xml_diff>

<commit_message>
report part 3 done, optimised code
</commit_message>
<xml_diff>
--- a/CA2.docx
+++ b/CA2.docx
@@ -631,13 +631,13 @@
           <w:r>
             <w:fldChar w:fldCharType="separate"/>
           </w:r>
-          <w:hyperlink w:anchor="_Toc185275160" w:history="1">
+          <w:hyperlink w:anchor="_Toc185513045" w:history="1">
             <w:r>
               <w:rPr>
                 <w:rStyle w:val="Hyperlink"/>
                 <w:noProof/>
               </w:rPr>
-              <w:t>Part 2:</w:t>
+              <w:t>Part 1:</w:t>
             </w:r>
             <w:r>
               <w:rPr>
@@ -658,7 +658,7 @@
                 <w:noProof/>
                 <w:webHidden/>
               </w:rPr>
-              <w:instrText xml:space="preserve"> PAGEREF _Toc185275160 \h </w:instrText>
+              <w:instrText xml:space="preserve"> PAGEREF _Toc185513045 \h </w:instrText>
             </w:r>
             <w:r>
               <w:rPr>
@@ -703,13 +703,13 @@
               <w:lang w:eastAsia="en-IE"/>
             </w:rPr>
           </w:pPr>
-          <w:hyperlink w:anchor="_Toc185275161" w:history="1">
+          <w:hyperlink w:anchor="_Toc185513046" w:history="1">
             <w:r>
               <w:rPr>
                 <w:rStyle w:val="Hyperlink"/>
                 <w:noProof/>
               </w:rPr>
-              <w:t>How using Constraint satisfaction finds an answer to the problem:</w:t>
+              <w:t>Scenario 1:</w:t>
             </w:r>
             <w:r>
               <w:rPr>
@@ -730,7 +730,7 @@
                 <w:noProof/>
                 <w:webHidden/>
               </w:rPr>
-              <w:instrText xml:space="preserve"> PAGEREF _Toc185275161 \h </w:instrText>
+              <w:instrText xml:space="preserve"> PAGEREF _Toc185513046 \h </w:instrText>
             </w:r>
             <w:r>
               <w:rPr>
@@ -775,13 +775,13 @@
               <w:lang w:eastAsia="en-IE"/>
             </w:rPr>
           </w:pPr>
-          <w:hyperlink w:anchor="_Toc185275162" w:history="1">
+          <w:hyperlink w:anchor="_Toc185513047" w:history="1">
             <w:r>
               <w:rPr>
                 <w:rStyle w:val="Hyperlink"/>
                 <w:noProof/>
               </w:rPr>
-              <w:t>Difference between CSP and standard algorithms in finding solutions:</w:t>
+              <w:t>Scenario 2:</w:t>
             </w:r>
             <w:r>
               <w:rPr>
@@ -802,7 +802,7 @@
                 <w:noProof/>
                 <w:webHidden/>
               </w:rPr>
-              <w:instrText xml:space="preserve"> PAGEREF _Toc185275162 \h </w:instrText>
+              <w:instrText xml:space="preserve"> PAGEREF _Toc185513047 \h </w:instrText>
             </w:r>
             <w:r>
               <w:rPr>
@@ -847,12 +847,300 @@
               <w:lang w:eastAsia="en-IE"/>
             </w:rPr>
           </w:pPr>
-          <w:hyperlink w:anchor="_Toc185275163" w:history="1">
+          <w:hyperlink w:anchor="_Toc185513048" w:history="1">
             <w:r>
               <w:rPr>
                 <w:rStyle w:val="Hyperlink"/>
                 <w:noProof/>
               </w:rPr>
+              <w:t>Part 2:</w:t>
+            </w:r>
+            <w:r>
+              <w:rPr>
+                <w:noProof/>
+                <w:webHidden/>
+              </w:rPr>
+              <w:tab/>
+            </w:r>
+            <w:r>
+              <w:rPr>
+                <w:noProof/>
+                <w:webHidden/>
+              </w:rPr>
+              <w:fldChar w:fldCharType="begin"/>
+            </w:r>
+            <w:r>
+              <w:rPr>
+                <w:noProof/>
+                <w:webHidden/>
+              </w:rPr>
+              <w:instrText xml:space="preserve"> PAGEREF _Toc185513048 \h </w:instrText>
+            </w:r>
+            <w:r>
+              <w:rPr>
+                <w:noProof/>
+                <w:webHidden/>
+              </w:rPr>
+            </w:r>
+            <w:r>
+              <w:rPr>
+                <w:noProof/>
+                <w:webHidden/>
+              </w:rPr>
+              <w:fldChar w:fldCharType="separate"/>
+            </w:r>
+            <w:r>
+              <w:rPr>
+                <w:noProof/>
+                <w:webHidden/>
+              </w:rPr>
+              <w:t>5</w:t>
+            </w:r>
+            <w:r>
+              <w:rPr>
+                <w:noProof/>
+                <w:webHidden/>
+              </w:rPr>
+              <w:fldChar w:fldCharType="end"/>
+            </w:r>
+          </w:hyperlink>
+        </w:p>
+        <w:p>
+          <w:pPr>
+            <w:pStyle w:val="TOC2"/>
+            <w:tabs>
+              <w:tab w:val="right" w:leader="dot" w:pos="9016"/>
+            </w:tabs>
+            <w:rPr>
+              <w:rFonts w:eastAsiaTheme="minorEastAsia"/>
+              <w:noProof/>
+              <w:sz w:val="24"/>
+              <w:szCs w:val="24"/>
+              <w:lang w:eastAsia="en-IE"/>
+            </w:rPr>
+          </w:pPr>
+          <w:hyperlink w:anchor="_Toc185513049" w:history="1">
+            <w:r>
+              <w:rPr>
+                <w:rStyle w:val="Hyperlink"/>
+                <w:noProof/>
+              </w:rPr>
+              <w:t>How using Constraint satisfaction finds an answer to the problem:</w:t>
+            </w:r>
+            <w:r>
+              <w:rPr>
+                <w:noProof/>
+                <w:webHidden/>
+              </w:rPr>
+              <w:tab/>
+            </w:r>
+            <w:r>
+              <w:rPr>
+                <w:noProof/>
+                <w:webHidden/>
+              </w:rPr>
+              <w:fldChar w:fldCharType="begin"/>
+            </w:r>
+            <w:r>
+              <w:rPr>
+                <w:noProof/>
+                <w:webHidden/>
+              </w:rPr>
+              <w:instrText xml:space="preserve"> PAGEREF _Toc185513049 \h </w:instrText>
+            </w:r>
+            <w:r>
+              <w:rPr>
+                <w:noProof/>
+                <w:webHidden/>
+              </w:rPr>
+            </w:r>
+            <w:r>
+              <w:rPr>
+                <w:noProof/>
+                <w:webHidden/>
+              </w:rPr>
+              <w:fldChar w:fldCharType="separate"/>
+            </w:r>
+            <w:r>
+              <w:rPr>
+                <w:noProof/>
+                <w:webHidden/>
+              </w:rPr>
+              <w:t>5</w:t>
+            </w:r>
+            <w:r>
+              <w:rPr>
+                <w:noProof/>
+                <w:webHidden/>
+              </w:rPr>
+              <w:fldChar w:fldCharType="end"/>
+            </w:r>
+          </w:hyperlink>
+        </w:p>
+        <w:p>
+          <w:pPr>
+            <w:pStyle w:val="TOC2"/>
+            <w:tabs>
+              <w:tab w:val="right" w:leader="dot" w:pos="9016"/>
+            </w:tabs>
+            <w:rPr>
+              <w:rFonts w:eastAsiaTheme="minorEastAsia"/>
+              <w:noProof/>
+              <w:sz w:val="24"/>
+              <w:szCs w:val="24"/>
+              <w:lang w:eastAsia="en-IE"/>
+            </w:rPr>
+          </w:pPr>
+          <w:hyperlink w:anchor="_Toc185513050" w:history="1">
+            <w:r>
+              <w:rPr>
+                <w:rStyle w:val="Hyperlink"/>
+                <w:noProof/>
+              </w:rPr>
+              <w:t>Difference between CSP and standard algorithms in finding solutions:</w:t>
+            </w:r>
+            <w:r>
+              <w:rPr>
+                <w:noProof/>
+                <w:webHidden/>
+              </w:rPr>
+              <w:tab/>
+            </w:r>
+            <w:r>
+              <w:rPr>
+                <w:noProof/>
+                <w:webHidden/>
+              </w:rPr>
+              <w:fldChar w:fldCharType="begin"/>
+            </w:r>
+            <w:r>
+              <w:rPr>
+                <w:noProof/>
+                <w:webHidden/>
+              </w:rPr>
+              <w:instrText xml:space="preserve"> PAGEREF _Toc185513050 \h </w:instrText>
+            </w:r>
+            <w:r>
+              <w:rPr>
+                <w:noProof/>
+                <w:webHidden/>
+              </w:rPr>
+            </w:r>
+            <w:r>
+              <w:rPr>
+                <w:noProof/>
+                <w:webHidden/>
+              </w:rPr>
+              <w:fldChar w:fldCharType="separate"/>
+            </w:r>
+            <w:r>
+              <w:rPr>
+                <w:noProof/>
+                <w:webHidden/>
+              </w:rPr>
+              <w:t>6</w:t>
+            </w:r>
+            <w:r>
+              <w:rPr>
+                <w:noProof/>
+                <w:webHidden/>
+              </w:rPr>
+              <w:fldChar w:fldCharType="end"/>
+            </w:r>
+          </w:hyperlink>
+        </w:p>
+        <w:p>
+          <w:pPr>
+            <w:pStyle w:val="TOC1"/>
+            <w:tabs>
+              <w:tab w:val="right" w:leader="dot" w:pos="9016"/>
+            </w:tabs>
+            <w:rPr>
+              <w:rFonts w:eastAsiaTheme="minorEastAsia"/>
+              <w:noProof/>
+              <w:sz w:val="24"/>
+              <w:szCs w:val="24"/>
+              <w:lang w:eastAsia="en-IE"/>
+            </w:rPr>
+          </w:pPr>
+          <w:hyperlink w:anchor="_Toc185513051" w:history="1">
+            <w:r>
+              <w:rPr>
+                <w:rStyle w:val="Hyperlink"/>
+                <w:noProof/>
+              </w:rPr>
+              <w:t>Part 3:</w:t>
+            </w:r>
+            <w:r>
+              <w:rPr>
+                <w:noProof/>
+                <w:webHidden/>
+              </w:rPr>
+              <w:tab/>
+            </w:r>
+            <w:r>
+              <w:rPr>
+                <w:noProof/>
+                <w:webHidden/>
+              </w:rPr>
+              <w:fldChar w:fldCharType="begin"/>
+            </w:r>
+            <w:r>
+              <w:rPr>
+                <w:noProof/>
+                <w:webHidden/>
+              </w:rPr>
+              <w:instrText xml:space="preserve"> PAGEREF _Toc185513051 \h </w:instrText>
+            </w:r>
+            <w:r>
+              <w:rPr>
+                <w:noProof/>
+                <w:webHidden/>
+              </w:rPr>
+            </w:r>
+            <w:r>
+              <w:rPr>
+                <w:noProof/>
+                <w:webHidden/>
+              </w:rPr>
+              <w:fldChar w:fldCharType="separate"/>
+            </w:r>
+            <w:r>
+              <w:rPr>
+                <w:noProof/>
+                <w:webHidden/>
+              </w:rPr>
+              <w:t>7</w:t>
+            </w:r>
+            <w:r>
+              <w:rPr>
+                <w:noProof/>
+                <w:webHidden/>
+              </w:rPr>
+              <w:fldChar w:fldCharType="end"/>
+            </w:r>
+          </w:hyperlink>
+        </w:p>
+        <w:p>
+          <w:pPr>
+            <w:pStyle w:val="TOC1"/>
+            <w:tabs>
+              <w:tab w:val="right" w:leader="dot" w:pos="9016"/>
+            </w:tabs>
+            <w:rPr>
+              <w:rFonts w:eastAsiaTheme="minorEastAsia"/>
+              <w:noProof/>
+              <w:sz w:val="24"/>
+              <w:szCs w:val="24"/>
+              <w:lang w:eastAsia="en-IE"/>
+            </w:rPr>
+          </w:pPr>
+          <w:hyperlink w:anchor="_Toc185513052" w:history="1">
+            <w:r>
+              <w:rPr>
+                <w:rStyle w:val="Hyperlink"/>
+                <w:noProof/>
+              </w:rPr>
               <w:t>References:</w:t>
             </w:r>
             <w:r>
@@ -874,7 +1162,7 @@
                 <w:noProof/>
                 <w:webHidden/>
               </w:rPr>
-              <w:instrText xml:space="preserve"> PAGEREF _Toc185275163 \h </w:instrText>
+              <w:instrText xml:space="preserve"> PAGEREF _Toc185513052 \h </w:instrText>
             </w:r>
             <w:r>
               <w:rPr>
@@ -894,7 +1182,7 @@
                 <w:noProof/>
                 <w:webHidden/>
               </w:rPr>
-              <w:t>10</w:t>
+              <w:t>12</w:t>
             </w:r>
             <w:r>
               <w:rPr>
@@ -934,11 +1222,22 @@
       <w:pPr>
         <w:pStyle w:val="Heading1"/>
       </w:pPr>
-      <w:bookmarkStart w:id="0" w:name="_Toc185275160"/>
+      <w:bookmarkStart w:id="0" w:name="_Toc185513045"/>
       <w:r>
         <w:lastRenderedPageBreak/>
         <w:t>Part 1:</w:t>
       </w:r>
+      <w:bookmarkEnd w:id="0"/>
+    </w:p>
+    <w:p>
+      <w:pPr>
+        <w:pStyle w:val="Heading2"/>
+      </w:pPr>
+      <w:bookmarkStart w:id="1" w:name="_Toc185513046"/>
+      <w:r>
+        <w:t>Scenario 1:</w:t>
+      </w:r>
+      <w:bookmarkEnd w:id="1"/>
     </w:p>
     <w:p>
       <w:r>
@@ -953,7 +1252,7 @@
         <w:t>“</w:t>
       </w:r>
       <w:r>
-        <w:t>max_two_roles</w:t>
+        <w:t>constraints</w:t>
       </w:r>
       <w:r>
         <w:t>”</w:t>
@@ -962,12 +1261,25 @@
         <w:t xml:space="preserve"> that will ensure I only assign 2 roles as a maximum per person because it’s a hard constraint</w:t>
       </w:r>
       <w:r>
-        <w:t>. I did it through a dictionary called “employee_counts” that will keep iterating for roles, adding employee counts and return true if maximum value of the dictionary is less than or equal to 2.</w:t>
-      </w:r>
-    </w:p>
-    <w:p>
-      <w:r>
-        <w:t>Then I have implemented a “max_hired” function to ensure we only hire 4 people (excluding Ciara) which is our second hard constraint.</w:t>
+        <w:t>. I did it through a dictionary called “employee_counts” that will keep iterating for roles, adding employee counts and return true if maximum value of the dictionary is less than or equal to 2</w:t>
+      </w:r>
+      <w:r>
+        <w:t xml:space="preserve">. Within the same function, </w:t>
+      </w:r>
+      <w:r>
+        <w:t>I have ensure</w:t>
+      </w:r>
+      <w:r>
+        <w:t>d</w:t>
+      </w:r>
+      <w:r>
+        <w:t xml:space="preserve"> we only hire 4 people (excluding Ciara) which is our second hard constraint</w:t>
+      </w:r>
+      <w:r>
+        <w:t xml:space="preserve"> using a set of unique employees</w:t>
+      </w:r>
+      <w:r>
+        <w:t>.</w:t>
       </w:r>
       <w:r>
         <w:t xml:space="preserve"> The logic behind this is I treated hiring Ciara to be a soft constraint, because “she knows python </w:t>
@@ -982,35 +1294,110 @@
         <w:t>recruiter,</w:t>
       </w:r>
       <w:r>
-        <w:t xml:space="preserve"> and she may change her mind. I only focused on the fact that she has the funds to hire 4 people, and it was doable without hiring her in 2 solutions.</w:t>
-      </w:r>
-    </w:p>
-    <w:p>
-      <w:r>
-        <w:t>Then, to have a better layout, I created two lists, one where Ciara is hired and the other where she is not and added my solutions to the relevant lists, after that I printed my solutions in both cases, and I showed which person is hired for each position.</w:t>
-      </w:r>
-    </w:p>
-    <w:p>
-      <w:r>
-        <w:t>I have to mention that I have considered solutions where the same people are hired but in different roles to be different because I got different combinations in the roles which I considered to be different because it satisfies all the constraints that we have</w:t>
-      </w:r>
-      <w:r>
-        <w:t xml:space="preserve"> and it’s unique at the same time which means no other solution will have the same repartition but we may have the same people to hire</w:t>
-      </w:r>
-      <w:r>
-        <w:t xml:space="preserve"> as shown in the following picture.</w:t>
+        <w:t xml:space="preserve"> and she may change her mind. I only focused on the fact that she has the funds to hire 4 people, and it was doable without hiring her in 2 solutions</w:t>
+      </w:r>
+      <w:r>
+        <w:t xml:space="preserve"> and she was present in 52 solutions</w:t>
+      </w:r>
+      <w:r>
+        <w:t>.</w:t>
       </w:r>
     </w:p>
     <w:p>
       <w:r>
         <w:drawing>
-          <wp:anchor distT="0" distB="0" distL="114300" distR="114300" simplePos="0" relativeHeight="251659264" behindDoc="0" locked="0" layoutInCell="1" allowOverlap="1" wp14:anchorId="5A8BFABB" wp14:editId="57852CCA">
+          <wp:anchor distT="0" distB="0" distL="114300" distR="114300" simplePos="0" relativeHeight="251663360" behindDoc="0" locked="0" layoutInCell="1" allowOverlap="1" wp14:anchorId="6F612D6B" wp14:editId="6E8E3C9B">
             <wp:simplePos x="0" y="0"/>
             <wp:positionH relativeFrom="margin">
               <wp:align>left</wp:align>
             </wp:positionH>
             <wp:positionV relativeFrom="paragraph">
-              <wp:posOffset>17145</wp:posOffset>
+              <wp:posOffset>21590</wp:posOffset>
+            </wp:positionV>
+            <wp:extent cx="5515745" cy="2514951"/>
+            <wp:effectExtent l="19050" t="19050" r="27940" b="19050"/>
+            <wp:wrapNone/>
+            <wp:docPr id="1174185478" name="Picture 1" descr="A screenshot of a computer&#10;&#10;Description automatically generated"/>
+            <wp:cNvGraphicFramePr>
+              <a:graphicFrameLocks xmlns:a="http://schemas.openxmlformats.org/drawingml/2006/main" noChangeAspect="1"/>
+            </wp:cNvGraphicFramePr>
+            <a:graphic xmlns:a="http://schemas.openxmlformats.org/drawingml/2006/main">
+              <a:graphicData uri="http://schemas.openxmlformats.org/drawingml/2006/picture">
+                <pic:pic xmlns:pic="http://schemas.openxmlformats.org/drawingml/2006/picture">
+                  <pic:nvPicPr>
+                    <pic:cNvPr id="1174185478" name="Picture 1" descr="A screenshot of a computer&#10;&#10;Description automatically generated"/>
+                    <pic:cNvPicPr/>
+                  </pic:nvPicPr>
+                  <pic:blipFill>
+                    <a:blip r:embed="rId6">
+                      <a:extLst>
+                        <a:ext uri="{28A0092B-C50C-407E-A947-70E740481C1C}">
+                          <a14:useLocalDpi xmlns:a14="http://schemas.microsoft.com/office/drawing/2010/main" val="0"/>
+                        </a:ext>
+                      </a:extLst>
+                    </a:blip>
+                    <a:stretch>
+                      <a:fillRect/>
+                    </a:stretch>
+                  </pic:blipFill>
+                  <pic:spPr>
+                    <a:xfrm>
+                      <a:off x="0" y="0"/>
+                      <a:ext cx="5515745" cy="2514951"/>
+                    </a:xfrm>
+                    <a:prstGeom prst="rect">
+                      <a:avLst/>
+                    </a:prstGeom>
+                    <a:ln>
+                      <a:solidFill>
+                        <a:schemeClr val="accent1"/>
+                      </a:solidFill>
+                    </a:ln>
+                  </pic:spPr>
+                </pic:pic>
+              </a:graphicData>
+            </a:graphic>
+          </wp:anchor>
+        </w:drawing>
+      </w:r>
+    </w:p>
+    <w:p/>
+    <w:p/>
+    <w:p/>
+    <w:p/>
+    <w:p/>
+    <w:p/>
+    <w:p/>
+    <w:p/>
+    <w:p>
+      <w:r>
+        <w:t>To have a better layout, I created two lists, one where Ciara is hired and the other where she is not and added my solutions to the relevant lists, after that I printed my solutions in both cases, and I showed which person is hired for each position.</w:t>
+      </w:r>
+    </w:p>
+    <w:p>
+      <w:r>
+        <w:t>I have to mention that I have considered solutions where the same people are hired but in different roles to be different because I got different combinations in the roles which I considered to be different because it satisfies all the constraints that we have</w:t>
+      </w:r>
+      <w:r>
+        <w:t xml:space="preserve"> and it’s unique at the same time which means no other solution will have the same repartition but we may have the same people to hire</w:t>
+      </w:r>
+      <w:r>
+        <w:t xml:space="preserve"> as shown in the following picture.</w:t>
+      </w:r>
+    </w:p>
+    <w:p/>
+    <w:p/>
+    <w:p>
+      <w:r>
+        <w:lastRenderedPageBreak/>
+        <w:drawing>
+          <wp:anchor distT="0" distB="0" distL="114300" distR="114300" simplePos="0" relativeHeight="251659264" behindDoc="0" locked="0" layoutInCell="1" allowOverlap="1" wp14:anchorId="5A8BFABB" wp14:editId="7FFAF6DC">
+            <wp:simplePos x="0" y="0"/>
+            <wp:positionH relativeFrom="margin">
+              <wp:align>left</wp:align>
+            </wp:positionH>
+            <wp:positionV relativeFrom="paragraph">
+              <wp:posOffset>-445135</wp:posOffset>
             </wp:positionV>
             <wp:extent cx="4763165" cy="2762636"/>
             <wp:effectExtent l="19050" t="19050" r="18415" b="19050"/>
@@ -1027,7 +1414,7 @@
                     <pic:cNvPicPr/>
                   </pic:nvPicPr>
                   <pic:blipFill>
-                    <a:blip r:embed="rId6">
+                    <a:blip r:embed="rId7">
                       <a:extLst>
                         <a:ext uri="{28A0092B-C50C-407E-A947-70E740481C1C}">
                           <a14:useLocalDpi xmlns:a14="http://schemas.microsoft.com/office/drawing/2010/main" val="0"/>
@@ -1067,15 +1454,33 @@
     <w:p/>
     <w:p/>
     <w:p/>
-    <w:p/>
-    <w:p/>
-    <w:p>
-      <w:r>
-        <w:t xml:space="preserve">For scenario 2, it was pretty similar to scenario 1, because we needed one more AI Engineer and a security employee which is not critical (soft constraint) so I have added more combinations in </w:t>
-      </w:r>
-      <w:r>
-        <w:lastRenderedPageBreak/>
-        <w:t xml:space="preserve">my AI variable, and added a security variable with the possible employees </w:t>
+    <w:p>
+      <w:pPr>
+        <w:pStyle w:val="Heading2"/>
+      </w:pPr>
+      <w:bookmarkStart w:id="2" w:name="_Toc185513047"/>
+      <w:r>
+        <w:t xml:space="preserve">Scenario </w:t>
+      </w:r>
+      <w:r>
+        <w:t>2</w:t>
+      </w:r>
+      <w:r>
+        <w:t>:</w:t>
+      </w:r>
+      <w:bookmarkEnd w:id="2"/>
+    </w:p>
+    <w:p>
+      <w:r>
+        <w:t>For scenario 2, it was pretty similar to scenario 1, because we needed one more AI Engineer and a security employee which is not critical (soft constraint</w:t>
+      </w:r>
+      <w:proofErr w:type="gramStart"/>
+      <w:r>
+        <w:t>)</w:t>
+      </w:r>
+      <w:proofErr w:type="gramEnd"/>
+      <w:r>
+        <w:t xml:space="preserve"> so I have added more combinations in my AI variable, and added a security variable with the possible employees </w:t>
       </w:r>
       <w:r>
         <w:t>(Mary</w:t>
@@ -1119,7 +1524,7 @@
                     <pic:cNvPicPr/>
                   </pic:nvPicPr>
                   <pic:blipFill>
-                    <a:blip r:embed="rId7">
+                    <a:blip r:embed="rId8">
                       <a:extLst>
                         <a:ext uri="{28A0092B-C50C-407E-A947-70E740481C1C}">
                           <a14:useLocalDpi xmlns:a14="http://schemas.microsoft.com/office/drawing/2010/main" val="0"/>
@@ -1165,43 +1570,28 @@
     <w:p/>
     <w:p/>
     <w:p>
+      <w:pPr>
+        <w:pStyle w:val="Heading1"/>
+      </w:pPr>
       <w:r>
         <w:br w:type="page"/>
       </w:r>
-    </w:p>
-    <w:p>
-      <w:pPr>
-        <w:rPr>
-          <w:rFonts w:asciiTheme="majorHAnsi" w:eastAsiaTheme="majorEastAsia" w:hAnsiTheme="majorHAnsi" w:cstheme="majorBidi"/>
-          <w:color w:val="0F4761" w:themeColor="accent1" w:themeShade="BF"/>
-          <w:sz w:val="40"/>
-          <w:szCs w:val="40"/>
-        </w:rPr>
-      </w:pPr>
-      <w:r>
-        <w:lastRenderedPageBreak/>
-        <w:br w:type="page"/>
-      </w:r>
-    </w:p>
-    <w:p>
-      <w:pPr>
-        <w:pStyle w:val="Heading1"/>
-      </w:pPr>
+      <w:bookmarkStart w:id="3" w:name="_Toc185513048"/>
       <w:r>
         <w:lastRenderedPageBreak/>
         <w:t>Part 2:</w:t>
       </w:r>
-      <w:bookmarkEnd w:id="0"/>
+      <w:bookmarkEnd w:id="3"/>
     </w:p>
     <w:p>
       <w:pPr>
         <w:pStyle w:val="Heading2"/>
       </w:pPr>
-      <w:bookmarkStart w:id="1" w:name="_Toc185275161"/>
+      <w:bookmarkStart w:id="4" w:name="_Toc185513049"/>
       <w:r>
         <w:t>How using Constraint satisfaction finds an answer to the problem:</w:t>
       </w:r>
-      <w:bookmarkEnd w:id="1"/>
+      <w:bookmarkEnd w:id="4"/>
     </w:p>
     <w:p>
       <w:r>
@@ -1288,8 +1678,13 @@
         <w:t>The</w:t>
       </w:r>
       <w:r>
-        <w:t xml:space="preserve"> domains are basically the range of values that the variables can get</w:t>
-      </w:r>
+        <w:t xml:space="preserve"> domains are basically the range of values that the variables can </w:t>
+      </w:r>
+      <w:proofErr w:type="gramStart"/>
+      <w:r>
+        <w:t>get</w:t>
+      </w:r>
+      <w:proofErr w:type="gramEnd"/>
       <w:r>
         <w:t xml:space="preserve"> and they cannot be empty because each variable needs one value at least</w:t>
       </w:r>
@@ -1410,7 +1805,13 @@
         <w:pStyle w:val="ListParagraph"/>
       </w:pPr>
       <w:r>
-        <w:t xml:space="preserve">Say for the Python team we chose Ciara, Peter, Jane, we move to the AI team and we choose Juan, Jim. remember that we already chose 4 people, so if we add Mary as a web developer, one of the constraints is violated so here the program backtracks and chooses Anita, but we have the same issue, so we </w:t>
+        <w:t xml:space="preserve">Say for the Python team we chose Ciara, Peter, Jane, we move to the AI </w:t>
+      </w:r>
+      <w:r>
+        <w:t>team,</w:t>
+      </w:r>
+      <w:r>
+        <w:t xml:space="preserve"> and we choose Juan, Jim. remember that we already chose 4 people, so if we add Mary as a web developer, one of the constraints is violated so here the program backtracks and chooses Anita, but we have the same issue, so we </w:t>
       </w:r>
       <w:r>
         <w:t>must</w:t>
@@ -1525,11 +1926,11 @@
       <w:pPr>
         <w:pStyle w:val="Heading2"/>
       </w:pPr>
-      <w:bookmarkStart w:id="2" w:name="_Toc185275162"/>
+      <w:bookmarkStart w:id="5" w:name="_Toc185513050"/>
       <w:r>
         <w:t>Difference between CSP and standard algorithms in finding solutions:</w:t>
       </w:r>
-      <w:bookmarkEnd w:id="2"/>
+      <w:bookmarkEnd w:id="5"/>
     </w:p>
     <w:p>
       <w:r>
@@ -1597,7 +1998,7 @@
                     </pic:cNvPicPr>
                   </pic:nvPicPr>
                   <pic:blipFill>
-                    <a:blip r:embed="rId8">
+                    <a:blip r:embed="rId9">
                       <a:extLst>
                         <a:ext uri="{28A0092B-C50C-407E-A947-70E740481C1C}">
                           <a14:useLocalDpi xmlns:a14="http://schemas.microsoft.com/office/drawing/2010/main" val="0"/>
@@ -1636,6 +2037,234 @@
     </w:p>
     <w:p>
       <w:pPr>
+        <w:pStyle w:val="Heading1"/>
+      </w:pPr>
+      <w:bookmarkStart w:id="6" w:name="_Toc185513051"/>
+      <w:r>
+        <w:lastRenderedPageBreak/>
+        <w:t xml:space="preserve">Part </w:t>
+      </w:r>
+      <w:r>
+        <w:t>3:</w:t>
+      </w:r>
+      <w:bookmarkEnd w:id="6"/>
+    </w:p>
+    <w:p>
+      <w:r>
+        <w:t xml:space="preserve">In order to implement this algorithm, I started with A* but the results were horrible, and I got too many solutions that I didn’t need, also the program was so heavy as shown in the previous picture and took ages to run and I found some issues defining the heuristics. So, I decided to switch to Depth First search, with its nature </w:t>
+      </w:r>
+      <w:r>
+        <w:t xml:space="preserve">of exploring all possible combinations it was so helpful solving my problem. </w:t>
+      </w:r>
+      <w:r>
+        <w:t xml:space="preserve">DFS was much more efficient in terms of memory </w:t>
+      </w:r>
+      <w:proofErr w:type="gramStart"/>
+      <w:r>
+        <w:t>usage</w:t>
+      </w:r>
+      <w:proofErr w:type="gramEnd"/>
+      <w:r>
+        <w:t xml:space="preserve"> and I found no issues with it while implementing because the time complexity is dependent on the roles and the possible combinations which was manageable because we only needed 6 roles maximum with limited predefined combinations which contributed in optimising its time efficiency.</w:t>
+      </w:r>
+    </w:p>
+    <w:p>
+      <w:r>
+        <w:t xml:space="preserve">I created 2 dictionaries for each </w:t>
+      </w:r>
+      <w:r>
+        <w:t>scenario</w:t>
+      </w:r>
+      <w:r>
+        <w:t xml:space="preserve"> with the key being the role and the value as the possible combination. Then I implemented two functions</w:t>
+      </w:r>
+      <w:r>
+        <w:t>, one for each scenario with a very similar approach to the CSP constraints functions to make sure no one is hired more than 2 times and respect the number of employees based on the scenario.</w:t>
+      </w:r>
+    </w:p>
+    <w:p>
+      <w:r>
+        <w:t xml:space="preserve">Then I implemented my DFS function, which will take roles from the combinations dictionary mentioned earlier, I’ve also iterated through a stack that starts with an initial state which is a tuple containing </w:t>
+      </w:r>
+      <w:r>
+        <w:t>“</w:t>
+      </w:r>
+      <w:r>
+        <w:t>index</w:t>
+      </w:r>
+      <w:r>
+        <w:t>”</w:t>
+      </w:r>
+      <w:r>
+        <w:t xml:space="preserve">, </w:t>
+      </w:r>
+      <w:r>
+        <w:t>“</w:t>
+      </w:r>
+      <w:r>
+        <w:t>current_solution</w:t>
+      </w:r>
+      <w:r>
+        <w:t>”</w:t>
+      </w:r>
+      <w:r>
+        <w:t xml:space="preserve"> and </w:t>
+      </w:r>
+      <w:r>
+        <w:t>“</w:t>
+      </w:r>
+      <w:r>
+        <w:t>employee_counts</w:t>
+      </w:r>
+      <w:r>
+        <w:t>” and then we use LIFO to work with the current state. Then we just start assigning the roles from the dictionaries with the combinations of employee making sure to get their employee_counts and creating a new solution based on the combinations. Once we’re done, we create “</w:t>
+      </w:r>
+      <w:proofErr w:type="spellStart"/>
+      <w:r>
+        <w:t>next_state</w:t>
+      </w:r>
+      <w:proofErr w:type="spellEnd"/>
+      <w:r>
+        <w:t>” tuple with the updated components and we add it to the stack, if our index meets the length of our roles, we check it with the scenario function, if it is satisfied, we got a new solution. If not, we just keep iterating. Then we return the found solutions.</w:t>
+      </w:r>
+    </w:p>
+    <w:p>
+      <w:r>
+        <w:t>Everything here went according to our plan because we found the same number of solutions using DFS as we did with the CSP framework.</w:t>
+      </w:r>
+    </w:p>
+    <w:p>
+      <w:r>
+        <w:drawing>
+          <wp:anchor distT="0" distB="0" distL="114300" distR="114300" simplePos="0" relativeHeight="251661312" behindDoc="0" locked="0" layoutInCell="1" allowOverlap="1" wp14:anchorId="6CD2BFEF" wp14:editId="1A839E13">
+            <wp:simplePos x="0" y="0"/>
+            <wp:positionH relativeFrom="column">
+              <wp:posOffset>19050</wp:posOffset>
+            </wp:positionH>
+            <wp:positionV relativeFrom="paragraph">
+              <wp:posOffset>23495</wp:posOffset>
+            </wp:positionV>
+            <wp:extent cx="4105848" cy="1819529"/>
+            <wp:effectExtent l="19050" t="19050" r="28575" b="28575"/>
+            <wp:wrapNone/>
+            <wp:docPr id="606424680" name="Picture 1" descr="A screenshot of a computer code&#10;&#10;Description automatically generated"/>
+            <wp:cNvGraphicFramePr>
+              <a:graphicFrameLocks xmlns:a="http://schemas.openxmlformats.org/drawingml/2006/main" noChangeAspect="1"/>
+            </wp:cNvGraphicFramePr>
+            <a:graphic xmlns:a="http://schemas.openxmlformats.org/drawingml/2006/main">
+              <a:graphicData uri="http://schemas.openxmlformats.org/drawingml/2006/picture">
+                <pic:pic xmlns:pic="http://schemas.openxmlformats.org/drawingml/2006/picture">
+                  <pic:nvPicPr>
+                    <pic:cNvPr id="606424680" name="Picture 1" descr="A screenshot of a computer code&#10;&#10;Description automatically generated"/>
+                    <pic:cNvPicPr/>
+                  </pic:nvPicPr>
+                  <pic:blipFill>
+                    <a:blip r:embed="rId10">
+                      <a:extLst>
+                        <a:ext uri="{28A0092B-C50C-407E-A947-70E740481C1C}">
+                          <a14:useLocalDpi xmlns:a14="http://schemas.microsoft.com/office/drawing/2010/main" val="0"/>
+                        </a:ext>
+                      </a:extLst>
+                    </a:blip>
+                    <a:stretch>
+                      <a:fillRect/>
+                    </a:stretch>
+                  </pic:blipFill>
+                  <pic:spPr>
+                    <a:xfrm>
+                      <a:off x="0" y="0"/>
+                      <a:ext cx="4105848" cy="1819529"/>
+                    </a:xfrm>
+                    <a:prstGeom prst="rect">
+                      <a:avLst/>
+                    </a:prstGeom>
+                    <a:ln>
+                      <a:solidFill>
+                        <a:schemeClr val="accent1"/>
+                      </a:solidFill>
+                    </a:ln>
+                  </pic:spPr>
+                </pic:pic>
+              </a:graphicData>
+            </a:graphic>
+          </wp:anchor>
+        </w:drawing>
+      </w:r>
+    </w:p>
+    <w:p/>
+    <w:p/>
+    <w:p/>
+    <w:p/>
+    <w:p/>
+    <w:p>
+      <w:r>
+        <w:drawing>
+          <wp:anchor distT="0" distB="0" distL="114300" distR="114300" simplePos="0" relativeHeight="251662336" behindDoc="0" locked="0" layoutInCell="1" allowOverlap="1" wp14:anchorId="6C010D98" wp14:editId="67C25E53">
+            <wp:simplePos x="0" y="0"/>
+            <wp:positionH relativeFrom="margin">
+              <wp:align>left</wp:align>
+            </wp:positionH>
+            <wp:positionV relativeFrom="paragraph">
+              <wp:posOffset>224155</wp:posOffset>
+            </wp:positionV>
+            <wp:extent cx="4848902" cy="1962424"/>
+            <wp:effectExtent l="19050" t="19050" r="27940" b="19050"/>
+            <wp:wrapNone/>
+            <wp:docPr id="36695543" name="Picture 1" descr="A screenshot of a computer code&#10;&#10;Description automatically generated"/>
+            <wp:cNvGraphicFramePr>
+              <a:graphicFrameLocks xmlns:a="http://schemas.openxmlformats.org/drawingml/2006/main" noChangeAspect="1"/>
+            </wp:cNvGraphicFramePr>
+            <a:graphic xmlns:a="http://schemas.openxmlformats.org/drawingml/2006/main">
+              <a:graphicData uri="http://schemas.openxmlformats.org/drawingml/2006/picture">
+                <pic:pic xmlns:pic="http://schemas.openxmlformats.org/drawingml/2006/picture">
+                  <pic:nvPicPr>
+                    <pic:cNvPr id="36695543" name="Picture 1" descr="A screenshot of a computer code&#10;&#10;Description automatically generated"/>
+                    <pic:cNvPicPr/>
+                  </pic:nvPicPr>
+                  <pic:blipFill>
+                    <a:blip r:embed="rId11">
+                      <a:extLst>
+                        <a:ext uri="{28A0092B-C50C-407E-A947-70E740481C1C}">
+                          <a14:useLocalDpi xmlns:a14="http://schemas.microsoft.com/office/drawing/2010/main" val="0"/>
+                        </a:ext>
+                      </a:extLst>
+                    </a:blip>
+                    <a:stretch>
+                      <a:fillRect/>
+                    </a:stretch>
+                  </pic:blipFill>
+                  <pic:spPr>
+                    <a:xfrm>
+                      <a:off x="0" y="0"/>
+                      <a:ext cx="4848902" cy="1962424"/>
+                    </a:xfrm>
+                    <a:prstGeom prst="rect">
+                      <a:avLst/>
+                    </a:prstGeom>
+                    <a:ln>
+                      <a:solidFill>
+                        <a:schemeClr val="accent1"/>
+                      </a:solidFill>
+                    </a:ln>
+                  </pic:spPr>
+                </pic:pic>
+              </a:graphicData>
+            </a:graphic>
+          </wp:anchor>
+        </w:drawing>
+      </w:r>
+    </w:p>
+    <w:p/>
+    <w:p/>
+    <w:p/>
+    <w:p/>
+    <w:p/>
+    <w:p/>
+    <w:p/>
+    <w:p/>
+    <w:p/>
+    <w:p>
+      <w:pPr>
         <w:rPr>
           <w:rFonts w:asciiTheme="majorHAnsi" w:eastAsiaTheme="majorEastAsia" w:hAnsiTheme="majorHAnsi" w:cstheme="majorBidi"/>
           <w:color w:val="0F4761" w:themeColor="accent1" w:themeShade="BF"/>
@@ -1644,7 +2273,6 @@
         </w:rPr>
       </w:pPr>
       <w:r>
-        <w:lastRenderedPageBreak/>
         <w:br w:type="page"/>
       </w:r>
     </w:p>
@@ -1692,28 +2320,14 @@
     </w:p>
     <w:p>
       <w:pPr>
-        <w:rPr>
-          <w:rFonts w:asciiTheme="majorHAnsi" w:eastAsiaTheme="majorEastAsia" w:hAnsiTheme="majorHAnsi" w:cstheme="majorBidi"/>
-          <w:color w:val="0F4761" w:themeColor="accent1" w:themeShade="BF"/>
-          <w:sz w:val="40"/>
-          <w:szCs w:val="40"/>
-        </w:rPr>
-      </w:pPr>
-      <w:r>
-        <w:lastRenderedPageBreak/>
-        <w:br w:type="page"/>
-      </w:r>
-    </w:p>
-    <w:p>
-      <w:pPr>
         <w:pStyle w:val="Heading1"/>
       </w:pPr>
-      <w:bookmarkStart w:id="3" w:name="_Toc185275163"/>
+      <w:bookmarkStart w:id="7" w:name="_Toc185513052"/>
       <w:r>
         <w:lastRenderedPageBreak/>
         <w:t>References:</w:t>
       </w:r>
-      <w:bookmarkEnd w:id="3"/>
+      <w:bookmarkEnd w:id="7"/>
     </w:p>
     <w:p>
       <w:r>
@@ -1729,7 +2343,7 @@
       <w:r>
         <w:t xml:space="preserve">. [online] Available at: </w:t>
       </w:r>
-      <w:hyperlink r:id="rId9" w:history="1">
+      <w:hyperlink r:id="rId12" w:history="1">
         <w:r>
           <w:rPr>
             <w:rStyle w:val="Hyperlink"/>
@@ -1755,7 +2369,7 @@
       <w:r>
         <w:t xml:space="preserve">. [online] Available at: </w:t>
       </w:r>
-      <w:hyperlink r:id="rId10" w:history="1">
+      <w:hyperlink r:id="rId13" w:history="1">
         <w:r>
           <w:rPr>
             <w:rStyle w:val="Hyperlink"/>

</xml_diff>